<commit_message>
modfied output of task1
</commit_message>
<xml_diff>
--- a/HW02/HW02.docx
+++ b/HW02/HW02.docx
@@ -372,6 +372,24 @@
           <w:color w:val="FF0000"/>
         </w:rPr>
         <w:t>Specify your GitHub link here:</w:t>
+      </w:r>
+      <w:r>
+        <w:rPr>
+          <w:color w:val="FF0000"/>
+        </w:rPr>
+        <w:t xml:space="preserve"> </w:t>
+      </w:r>
+      <w:r>
+        <w:rPr>
+          <w:color w:val="FF0000"/>
+        </w:rPr>
+        <w:t>https://github.com/shintjoo/repo759</w:t>
+      </w:r>
+      <w:r>
+        <w:rPr>
+          <w:color w:val="FF0000"/>
+        </w:rPr>
+        <w:t>/HW02</w:t>
       </w:r>
     </w:p>
     <w:p>

</xml_diff>